<commit_message>
24-07-21, dewey literatuur bijgewerkt
</commit_message>
<xml_diff>
--- a/DeweyLiteratuurlijst/Afkortingen en literatuur.docx
+++ b/DeweyLiteratuurlijst/Afkortingen en literatuur.docx
@@ -310,6 +310,12 @@
         </w:rPr>
         <w:tab/>
         <w:t xml:space="preserve">Jay, M. (2002/2024). The Education of John Dewey. New York: Columbia University.  </w:t>
+      </w:r>
+      <w:r>
+        <w:rPr>
+          <w:lang w:val="en-US"/>
+        </w:rPr>
+        <w:t>ED2</w:t>
       </w:r>
     </w:p>
     <w:sectPr>

</xml_diff>